<commit_message>
Webscrapping - created a single league table fetching function
</commit_message>
<xml_diff>
--- a/Project Plan.docx
+++ b/Project Plan.docx
@@ -40,7 +40,15 @@
         </w:numPr>
       </w:pPr>
       <w:r>
-        <w:t>Use docker as web server</w:t>
+        <w:t xml:space="preserve">Use </w:t>
+      </w:r>
+      <w:proofErr w:type="spellStart"/>
+      <w:r>
+        <w:t>docker</w:t>
+      </w:r>
+      <w:proofErr w:type="spellEnd"/>
+      <w:r>
+        <w:t xml:space="preserve"> as web server</w:t>
       </w:r>
     </w:p>
     <w:p>
@@ -52,293 +60,13 @@
         </w:numPr>
       </w:pPr>
       <w:r>
-        <w:t>Input features to the model in form of api</w:t>
-      </w:r>
-    </w:p>
-    <w:p>
-      <w:pPr>
-        <w:pStyle w:val="ListParagraph"/>
-      </w:pPr>
-    </w:p>
-    <w:p>
-      <w:pPr>
-        <w:pStyle w:val="ListParagraph"/>
-      </w:pPr>
-      <w:r>
-        <w:t>Data source:</w:t>
-      </w:r>
-    </w:p>
-    <w:p>
-      <w:pPr>
-        <w:pStyle w:val="q-text"/>
-        <w:shd w:val="clear" w:color="auto" w:fill="FFFFFF"/>
-        <w:spacing w:before="0" w:beforeAutospacing="0" w:after="240" w:afterAutospacing="0"/>
-        <w:rPr>
-          <w:rFonts w:ascii="Segoe UI" w:hAnsi="Segoe UI" w:cs="Segoe UI"/>
-          <w:color w:val="282829"/>
-          <w:sz w:val="23"/>
-          <w:szCs w:val="23"/>
-        </w:rPr>
-      </w:pPr>
-      <w:r>
-        <w:rPr>
-          <w:rFonts w:ascii="Segoe UI" w:hAnsi="Segoe UI" w:cs="Segoe UI"/>
-          <w:color w:val="282829"/>
-          <w:sz w:val="23"/>
-          <w:szCs w:val="23"/>
-        </w:rPr>
-        <w:t>The simplest way to get live score feeds is through an API. There are many sports data provider in the market nowadays. Following is my suggestion according to my own experience.</w:t>
-      </w:r>
-    </w:p>
-    <w:p>
-      <w:pPr>
-        <w:pStyle w:val="q-text"/>
-        <w:shd w:val="clear" w:color="auto" w:fill="FFFFFF"/>
-        <w:spacing w:before="0" w:beforeAutospacing="0" w:after="240" w:afterAutospacing="0"/>
-        <w:rPr>
-          <w:rFonts w:ascii="Segoe UI" w:hAnsi="Segoe UI" w:cs="Segoe UI"/>
-          <w:color w:val="282829"/>
-          <w:sz w:val="23"/>
-          <w:szCs w:val="23"/>
-        </w:rPr>
-      </w:pPr>
-      <w:r>
-        <w:rPr>
-          <w:rFonts w:ascii="Segoe UI" w:hAnsi="Segoe UI" w:cs="Segoe UI"/>
-          <w:color w:val="282829"/>
-          <w:sz w:val="23"/>
-          <w:szCs w:val="23"/>
-        </w:rPr>
-        <w:t>Sportradar Sports Data API, the coverage includes more than 60 sports and 390,000 annual games. Sportradar is an official partner to NFL, NBA, MLB, NHL and many others leagues and federations. The API provides data for the American sports already mentioned, plus NCAA, Cricket, Handball, Australian Rules Football, Rugby, Soccer, Golf, Olympics, and E-Sports, among others. The API can return probabilities and odds comparisons. The API features a simulation system that replays select completed games and allows users to view API feeds as if they were happening live.</w:t>
-      </w:r>
-    </w:p>
-    <w:p>
-      <w:pPr>
-        <w:pStyle w:val="q-text"/>
-        <w:shd w:val="clear" w:color="auto" w:fill="FFFFFF"/>
-        <w:spacing w:before="0" w:beforeAutospacing="0" w:after="0" w:afterAutospacing="0"/>
-        <w:rPr>
-          <w:rFonts w:ascii="Segoe UI" w:hAnsi="Segoe UI" w:cs="Segoe UI"/>
-          <w:color w:val="282829"/>
-          <w:sz w:val="23"/>
-          <w:szCs w:val="23"/>
-        </w:rPr>
-      </w:pPr>
-      <w:r>
-        <w:rPr>
-          <w:rFonts w:ascii="Segoe UI" w:hAnsi="Segoe UI" w:cs="Segoe UI"/>
-          <w:color w:val="282829"/>
-          <w:sz w:val="23"/>
-          <w:szCs w:val="23"/>
-        </w:rPr>
-        <w:t>iSports API- Free Trail &amp; Reliable API are provided by iSports, coverage football, basketball and esports data of multiple events around the world. Their affordable data services are perfect for startups with a limited budget. In addition, the universal data format is all well structured and easy to implement. As a company devoted sports industry fou more than 12 years, they've to serve news media, sports enthusiast platform as well as football club and betting operators with professional services and reasonable price.</w:t>
-      </w:r>
-    </w:p>
-    <w:p>
-      <w:pPr>
-        <w:pStyle w:val="q-text"/>
-        <w:shd w:val="clear" w:color="auto" w:fill="FFFFFF"/>
-        <w:spacing w:before="0" w:beforeAutospacing="0" w:after="0" w:afterAutospacing="0"/>
-        <w:rPr>
-          <w:rFonts w:ascii="Segoe UI" w:hAnsi="Segoe UI" w:cs="Segoe UI"/>
-          <w:color w:val="282829"/>
-          <w:sz w:val="23"/>
-          <w:szCs w:val="23"/>
-        </w:rPr>
-      </w:pPr>
-    </w:p>
-    <w:p>
-      <w:pPr>
-        <w:pStyle w:val="q-text"/>
-        <w:shd w:val="clear" w:color="auto" w:fill="FFFFFF"/>
-        <w:spacing w:before="0" w:beforeAutospacing="0" w:after="240" w:afterAutospacing="0"/>
-        <w:rPr>
-          <w:rFonts w:ascii="Segoe UI" w:hAnsi="Segoe UI" w:cs="Segoe UI"/>
-          <w:color w:val="282829"/>
-          <w:sz w:val="23"/>
-          <w:szCs w:val="23"/>
-        </w:rPr>
-      </w:pPr>
-      <w:r>
-        <w:rPr>
-          <w:rFonts w:ascii="Segoe UI" w:hAnsi="Segoe UI" w:cs="Segoe UI"/>
-          <w:color w:val="282829"/>
-          <w:sz w:val="23"/>
-          <w:szCs w:val="23"/>
-        </w:rPr>
-        <w:t>ou can try to obtain data from professional sports data provider, I will suggest iSports API, ESPN API and Rapid API to you.</w:t>
-      </w:r>
-    </w:p>
-    <w:p>
-      <w:pPr>
-        <w:pStyle w:val="q-text"/>
-        <w:shd w:val="clear" w:color="auto" w:fill="FFFFFF"/>
-        <w:spacing w:before="0" w:beforeAutospacing="0" w:after="240" w:afterAutospacing="0"/>
-        <w:rPr>
-          <w:rFonts w:ascii="Segoe UI" w:hAnsi="Segoe UI" w:cs="Segoe UI"/>
-          <w:color w:val="282829"/>
-          <w:sz w:val="23"/>
-          <w:szCs w:val="23"/>
-        </w:rPr>
-      </w:pPr>
-      <w:r>
-        <w:rPr>
-          <w:rFonts w:ascii="Segoe UI" w:hAnsi="Segoe UI" w:cs="Segoe UI"/>
-          <w:color w:val="282829"/>
-          <w:sz w:val="23"/>
-          <w:szCs w:val="23"/>
-        </w:rPr>
-        <w:t>Trustful &amp; Reliable Sports API are provided by iSports, coveraged about football, basketball and esports data of multiple events around the world. Their affordable data services are perfect for startups with limited budget. In addition, universal data format is all well strutured and easy to implement. As a company devoted sports industry fou more than 12 years, they've serve news media, sports enthusiast platforom as well as football club and betting operators with professional services.</w:t>
-      </w:r>
-    </w:p>
-    <w:p>
-      <w:pPr>
-        <w:pStyle w:val="q-text"/>
-        <w:shd w:val="clear" w:color="auto" w:fill="FFFFFF"/>
-        <w:spacing w:before="0" w:beforeAutospacing="0" w:after="240" w:afterAutospacing="0"/>
-        <w:rPr>
-          <w:rFonts w:ascii="Segoe UI" w:hAnsi="Segoe UI" w:cs="Segoe UI"/>
-          <w:color w:val="282829"/>
-          <w:sz w:val="23"/>
-          <w:szCs w:val="23"/>
-        </w:rPr>
-      </w:pPr>
-      <w:r>
-        <w:rPr>
-          <w:rFonts w:ascii="Segoe UI" w:hAnsi="Segoe UI" w:cs="Segoe UI"/>
-          <w:color w:val="282829"/>
-          <w:sz w:val="23"/>
-          <w:szCs w:val="23"/>
-        </w:rPr>
-        <w:t>Secondly, ESPN API and Rapid API covered most major and minor leagues with livescore, standings, events, line-ups, pre-match odds, statistics. They have built a simple and logical architecture to facilitate your developments.</w:t>
-      </w:r>
-    </w:p>
-    <w:p>
-      <w:pPr>
-        <w:pStyle w:val="q-text"/>
-        <w:shd w:val="clear" w:color="auto" w:fill="FFFFFF"/>
-        <w:spacing w:before="0" w:beforeAutospacing="0" w:after="0" w:afterAutospacing="0"/>
-        <w:rPr>
-          <w:rFonts w:ascii="Segoe UI" w:hAnsi="Segoe UI" w:cs="Segoe UI"/>
-          <w:color w:val="282829"/>
-          <w:sz w:val="23"/>
-          <w:szCs w:val="23"/>
-        </w:rPr>
-      </w:pPr>
-      <w:r>
-        <w:rPr>
-          <w:rFonts w:ascii="Segoe UI" w:hAnsi="Segoe UI" w:cs="Segoe UI"/>
-          <w:color w:val="282829"/>
-          <w:sz w:val="23"/>
-          <w:szCs w:val="23"/>
-        </w:rPr>
-        <w:lastRenderedPageBreak/>
-        <w:t>In conclusion, all of them would allow you find, test, and connect to thousands of different kinds of historical football match data..</w:t>
-      </w:r>
-    </w:p>
-    <w:p>
-      <w:pPr>
-        <w:pStyle w:val="q-text"/>
-        <w:shd w:val="clear" w:color="auto" w:fill="FFFFFF"/>
-        <w:spacing w:before="0" w:beforeAutospacing="0" w:after="0" w:afterAutospacing="0"/>
-        <w:rPr>
-          <w:rFonts w:ascii="Segoe UI" w:hAnsi="Segoe UI" w:cs="Segoe UI"/>
-          <w:color w:val="282829"/>
-          <w:sz w:val="23"/>
-          <w:szCs w:val="23"/>
-        </w:rPr>
-      </w:pPr>
-    </w:p>
-    <w:p>
-      <w:pPr>
-        <w:pStyle w:val="ListParagraph"/>
-      </w:pPr>
-    </w:p>
-    <w:p>
-      <w:pPr>
-        <w:pStyle w:val="ListParagraph"/>
-      </w:pPr>
-    </w:p>
-    <w:p>
-      <w:pPr>
-        <w:pStyle w:val="ListParagraph"/>
-      </w:pPr>
-      <w:hyperlink r:id="rId5" w:history="1">
-        <w:r>
-          <w:rPr>
-            <w:rStyle w:val="Hyperlink"/>
-            <w:rFonts w:ascii="Segoe UI" w:hAnsi="Segoe UI" w:cs="Segoe UI"/>
-            <w:sz w:val="23"/>
-            <w:szCs w:val="23"/>
-            <w:bdr w:val="none" w:sz="0" w:space="0" w:color="auto" w:frame="1"/>
-            <w:shd w:val="clear" w:color="auto" w:fill="FFFFFF"/>
-          </w:rPr>
-          <w:t>https://www.optasports.com/</w:t>
-        </w:r>
-      </w:hyperlink>
-    </w:p>
-    <w:p>
-      <w:pPr>
-        <w:pStyle w:val="ListParagraph"/>
-      </w:pPr>
-      <w:hyperlink r:id="rId6" w:history="1">
-        <w:r>
-          <w:rPr>
-            <w:rStyle w:val="Hyperlink"/>
-          </w:rPr>
-          <w:t>https://www.whoscored.com/Statistics</w:t>
-        </w:r>
-      </w:hyperlink>
-    </w:p>
-    <w:p>
-      <w:pPr>
-        <w:pStyle w:val="ListParagraph"/>
-      </w:pPr>
-      <w:hyperlink r:id="rId7" w:history="1">
-        <w:r>
-          <w:rPr>
-            <w:rStyle w:val="Hyperlink"/>
-          </w:rPr>
-          <w:t>https://www.optasports.com/</w:t>
-        </w:r>
-      </w:hyperlink>
-    </w:p>
-    <w:p>
-      <w:pPr>
-        <w:pStyle w:val="ListParagraph"/>
-      </w:pPr>
-      <w:hyperlink r:id="rId8" w:history="1">
-        <w:r>
-          <w:rPr>
-            <w:rStyle w:val="Hyperlink"/>
-          </w:rPr>
-          <w:t>http://www.footballsquads.co.uk/</w:t>
-        </w:r>
-      </w:hyperlink>
-      <w:r>
-        <w:t xml:space="preserve"> - squad info</w:t>
-      </w:r>
-    </w:p>
-    <w:p>
-      <w:pPr>
-        <w:pStyle w:val="ListParagraph"/>
-      </w:pPr>
-    </w:p>
-    <w:p>
-      <w:pPr>
-        <w:pStyle w:val="ListParagraph"/>
-      </w:pPr>
-      <w:r>
-        <w:t>Web scraping ??</w:t>
-      </w:r>
-    </w:p>
-    <w:p>
-      <w:pPr>
-        <w:pStyle w:val="ListParagraph"/>
-      </w:pPr>
-      <w:r>
-        <w:t>Restful API??</w:t>
-      </w:r>
+        <w:t xml:space="preserve">Input features to the model in form of </w:t>
+      </w:r>
+      <w:proofErr w:type="spellStart"/>
+      <w:r>
+        <w:t>api</w:t>
+      </w:r>
+      <w:proofErr w:type="spellEnd"/>
     </w:p>
     <w:p>
       <w:pPr>
@@ -390,419 +118,442 @@
       </w:pPr>
       <w:r>
         <w:t>Goals scored</w:t>
-      </w:r>
-    </w:p>
-    <w:p>
-      <w:pPr>
-        <w:pStyle w:val="ListParagraph"/>
-        <w:numPr>
-          <w:ilvl w:val="1"/>
-          <w:numId w:val="2"/>
-        </w:numPr>
-        <w:jc w:val="both"/>
-      </w:pPr>
-      <w:r>
-        <w:t>Assists</w:t>
-      </w:r>
-    </w:p>
-    <w:p>
-      <w:pPr>
-        <w:pStyle w:val="ListParagraph"/>
-        <w:numPr>
-          <w:ilvl w:val="1"/>
-          <w:numId w:val="2"/>
-        </w:numPr>
-        <w:jc w:val="both"/>
-      </w:pPr>
-      <w:r>
-        <w:t>Key passes</w:t>
-      </w:r>
-    </w:p>
-    <w:p>
-      <w:pPr>
-        <w:pStyle w:val="ListParagraph"/>
-        <w:numPr>
-          <w:ilvl w:val="1"/>
-          <w:numId w:val="2"/>
-        </w:numPr>
-        <w:jc w:val="both"/>
-      </w:pPr>
-      <w:r>
-        <w:t>Shots on target</w:t>
-      </w:r>
-    </w:p>
-    <w:p>
-      <w:pPr>
-        <w:pStyle w:val="ListParagraph"/>
-        <w:numPr>
-          <w:ilvl w:val="1"/>
-          <w:numId w:val="2"/>
-        </w:numPr>
-        <w:jc w:val="both"/>
-      </w:pPr>
-      <w:r>
-        <w:t>Shots per game</w:t>
-      </w:r>
-    </w:p>
-    <w:p>
-      <w:pPr>
-        <w:pStyle w:val="ListParagraph"/>
-        <w:numPr>
-          <w:ilvl w:val="1"/>
-          <w:numId w:val="2"/>
-        </w:numPr>
-        <w:jc w:val="both"/>
-      </w:pPr>
-      <w:r>
-        <w:t>Shots per goal</w:t>
-      </w:r>
-    </w:p>
-    <w:p>
-      <w:pPr>
-        <w:pStyle w:val="ListParagraph"/>
-        <w:numPr>
-          <w:ilvl w:val="1"/>
-          <w:numId w:val="2"/>
-        </w:numPr>
-        <w:jc w:val="both"/>
-      </w:pPr>
-      <w:r>
-        <w:t>Minutes per goal</w:t>
-      </w:r>
-    </w:p>
-    <w:p>
-      <w:pPr>
-        <w:pStyle w:val="ListParagraph"/>
-        <w:numPr>
-          <w:ilvl w:val="1"/>
-          <w:numId w:val="2"/>
-        </w:numPr>
-        <w:jc w:val="both"/>
-      </w:pPr>
-      <w:r>
-        <w:t>Interceptions</w:t>
-      </w:r>
-    </w:p>
-    <w:p>
-      <w:pPr>
-        <w:pStyle w:val="ListParagraph"/>
-        <w:numPr>
-          <w:ilvl w:val="1"/>
-          <w:numId w:val="2"/>
-        </w:numPr>
-        <w:jc w:val="both"/>
-      </w:pPr>
-      <w:r>
-        <w:t>Successful Dribbles</w:t>
-      </w:r>
-    </w:p>
-    <w:p>
-      <w:pPr>
-        <w:pStyle w:val="ListParagraph"/>
-        <w:numPr>
-          <w:ilvl w:val="1"/>
-          <w:numId w:val="2"/>
-        </w:numPr>
-        <w:jc w:val="both"/>
-      </w:pPr>
-      <w:r>
-        <w:t>Successful tackles</w:t>
-      </w:r>
-    </w:p>
-    <w:p>
-      <w:pPr>
-        <w:pStyle w:val="ListParagraph"/>
-        <w:numPr>
-          <w:ilvl w:val="1"/>
-          <w:numId w:val="2"/>
-        </w:numPr>
-        <w:jc w:val="both"/>
-      </w:pPr>
-      <w:r>
-        <w:t>Saves ( gk )</w:t>
-      </w:r>
-    </w:p>
-    <w:p>
-      <w:pPr>
-        <w:pStyle w:val="ListParagraph"/>
-        <w:numPr>
-          <w:ilvl w:val="1"/>
-          <w:numId w:val="2"/>
-        </w:numPr>
-        <w:jc w:val="both"/>
-      </w:pPr>
-      <w:r>
-        <w:t>Penalty Saves ( gk )</w:t>
-      </w:r>
-    </w:p>
-    <w:p>
-      <w:pPr>
-        <w:pStyle w:val="ListParagraph"/>
-        <w:numPr>
-          <w:ilvl w:val="1"/>
-          <w:numId w:val="2"/>
-        </w:numPr>
-        <w:jc w:val="both"/>
-      </w:pPr>
-      <w:r>
-        <w:t>Headers won</w:t>
-      </w:r>
-    </w:p>
-    <w:p>
-      <w:pPr>
-        <w:pStyle w:val="ListParagraph"/>
-        <w:numPr>
-          <w:ilvl w:val="1"/>
-          <w:numId w:val="2"/>
-        </w:numPr>
-        <w:jc w:val="both"/>
-      </w:pPr>
-      <w:r>
-        <w:t>Forward passes</w:t>
-      </w:r>
-    </w:p>
-    <w:p>
-      <w:pPr>
-        <w:pStyle w:val="ListParagraph"/>
-        <w:numPr>
-          <w:ilvl w:val="1"/>
-          <w:numId w:val="2"/>
-        </w:numPr>
-        <w:jc w:val="both"/>
-      </w:pPr>
-      <w:r>
-        <w:t>Crosses</w:t>
-      </w:r>
-      <w:r>
-        <w:t>?</w:t>
-      </w:r>
-    </w:p>
-    <w:p>
-      <w:pPr>
-        <w:pStyle w:val="ListParagraph"/>
-        <w:numPr>
-          <w:ilvl w:val="1"/>
-          <w:numId w:val="2"/>
-        </w:numPr>
-        <w:jc w:val="both"/>
-      </w:pPr>
-      <w:r>
-        <w:t>Minutes played</w:t>
-      </w:r>
-    </w:p>
-    <w:p>
-      <w:pPr>
-        <w:pStyle w:val="ListParagraph"/>
-        <w:numPr>
-          <w:ilvl w:val="1"/>
-          <w:numId w:val="2"/>
-        </w:numPr>
-        <w:jc w:val="both"/>
-      </w:pPr>
-      <w:r>
-        <w:t>Games played</w:t>
-      </w:r>
-    </w:p>
-    <w:p>
-      <w:pPr>
-        <w:pStyle w:val="ListParagraph"/>
-        <w:numPr>
-          <w:ilvl w:val="1"/>
-          <w:numId w:val="2"/>
-        </w:numPr>
-        <w:jc w:val="both"/>
-      </w:pPr>
-      <w:r>
-        <w:t>Minutes spent Injured</w:t>
-      </w:r>
-    </w:p>
-    <w:p>
-      <w:pPr>
-        <w:pStyle w:val="ListParagraph"/>
-        <w:numPr>
-          <w:ilvl w:val="1"/>
-          <w:numId w:val="2"/>
-        </w:numPr>
-        <w:jc w:val="both"/>
-      </w:pPr>
-      <w:r>
-        <w:t>Minutes spent on bench</w:t>
-      </w:r>
-    </w:p>
-    <w:p>
-      <w:pPr>
-        <w:pStyle w:val="ListParagraph"/>
-        <w:numPr>
-          <w:ilvl w:val="1"/>
-          <w:numId w:val="2"/>
-        </w:numPr>
-        <w:jc w:val="both"/>
-      </w:pPr>
-      <w:r>
-        <w:t>Distance covered</w:t>
-      </w:r>
-    </w:p>
-    <w:p>
-      <w:pPr>
-        <w:pStyle w:val="ListParagraph"/>
-        <w:numPr>
-          <w:ilvl w:val="1"/>
-          <w:numId w:val="2"/>
-        </w:numPr>
-        <w:jc w:val="both"/>
-      </w:pPr>
-      <w:r>
-        <w:t>Yellow cards</w:t>
-      </w:r>
-    </w:p>
-    <w:p>
-      <w:pPr>
-        <w:pStyle w:val="ListParagraph"/>
-        <w:numPr>
-          <w:ilvl w:val="1"/>
-          <w:numId w:val="2"/>
-        </w:numPr>
-        <w:jc w:val="both"/>
-      </w:pPr>
-      <w:r>
-        <w:t>Red cards</w:t>
-      </w:r>
-    </w:p>
-    <w:p>
-      <w:pPr>
-        <w:pStyle w:val="ListParagraph"/>
-        <w:numPr>
-          <w:ilvl w:val="1"/>
-          <w:numId w:val="2"/>
-        </w:numPr>
-        <w:jc w:val="both"/>
-      </w:pPr>
-      <w:r>
-        <w:t>Goals conceded ( def )</w:t>
-      </w:r>
-    </w:p>
-    <w:p>
-      <w:pPr>
-        <w:pStyle w:val="ListParagraph"/>
-        <w:numPr>
-          <w:ilvl w:val="1"/>
-          <w:numId w:val="2"/>
-        </w:numPr>
-        <w:jc w:val="both"/>
-      </w:pPr>
-      <w:r>
-        <w:t>Possession lost?</w:t>
-      </w:r>
-    </w:p>
-    <w:p>
-      <w:pPr>
-        <w:pStyle w:val="ListParagraph"/>
-        <w:numPr>
-          <w:ilvl w:val="1"/>
-          <w:numId w:val="2"/>
-        </w:numPr>
-        <w:jc w:val="both"/>
-      </w:pPr>
-      <w:r>
-        <w:t>Position</w:t>
-      </w:r>
-    </w:p>
-    <w:p>
-      <w:pPr>
-        <w:pStyle w:val="ListParagraph"/>
-        <w:numPr>
-          <w:ilvl w:val="1"/>
-          <w:numId w:val="2"/>
-        </w:numPr>
-        <w:jc w:val="both"/>
-      </w:pPr>
-      <w:r>
-        <w:t>Offside?</w:t>
-      </w:r>
-    </w:p>
-    <w:p>
-      <w:pPr>
-        <w:pStyle w:val="ListParagraph"/>
-        <w:numPr>
-          <w:ilvl w:val="1"/>
-          <w:numId w:val="2"/>
-        </w:numPr>
-        <w:jc w:val="both"/>
-      </w:pPr>
-      <w:r>
-        <w:t>Last 3 games</w:t>
-      </w:r>
-    </w:p>
-    <w:p>
-      <w:pPr>
-        <w:pStyle w:val="ListParagraph"/>
-        <w:numPr>
-          <w:ilvl w:val="1"/>
-          <w:numId w:val="2"/>
-        </w:numPr>
-        <w:jc w:val="both"/>
-      </w:pPr>
-      <w:r>
-        <w:lastRenderedPageBreak/>
-        <w:t>Last 7 games</w:t>
-      </w:r>
-    </w:p>
-    <w:p>
-      <w:pPr>
-        <w:pStyle w:val="ListParagraph"/>
-        <w:numPr>
-          <w:ilvl w:val="1"/>
-          <w:numId w:val="2"/>
-        </w:numPr>
-        <w:jc w:val="both"/>
-      </w:pPr>
-      <w:r>
-        <w:t>Age?</w:t>
-      </w:r>
-    </w:p>
-    <w:p>
-      <w:pPr>
-        <w:pStyle w:val="ListParagraph"/>
-        <w:numPr>
-          <w:ilvl w:val="1"/>
-          <w:numId w:val="2"/>
-        </w:numPr>
-        <w:jc w:val="both"/>
-      </w:pPr>
-      <w:r>
-        <w:t>Season</w:t>
-      </w:r>
-    </w:p>
-    <w:p>
-      <w:pPr>
-        <w:pStyle w:val="ListParagraph"/>
-        <w:numPr>
-          <w:ilvl w:val="1"/>
-          <w:numId w:val="2"/>
-        </w:numPr>
-        <w:jc w:val="both"/>
-      </w:pPr>
-      <w:r>
-        <w:t>Competition</w:t>
-      </w:r>
-    </w:p>
-    <w:p>
-      <w:pPr>
-        <w:pStyle w:val="ListParagraph"/>
-        <w:numPr>
-          <w:ilvl w:val="1"/>
-          <w:numId w:val="2"/>
-        </w:numPr>
-        <w:jc w:val="both"/>
-      </w:pPr>
-      <w:r>
-        <w:t>Days since last game</w:t>
       </w:r>
       <w:bookmarkStart w:id="0" w:name="_GoBack"/>
       <w:bookmarkEnd w:id="0"/>
     </w:p>
     <w:p>
       <w:pPr>
+        <w:pStyle w:val="ListParagraph"/>
+        <w:numPr>
+          <w:ilvl w:val="1"/>
+          <w:numId w:val="2"/>
+        </w:numPr>
+        <w:jc w:val="both"/>
+      </w:pPr>
+      <w:r>
+        <w:t>Assists</w:t>
+      </w:r>
+    </w:p>
+    <w:p>
+      <w:pPr>
+        <w:pStyle w:val="ListParagraph"/>
+        <w:numPr>
+          <w:ilvl w:val="1"/>
+          <w:numId w:val="2"/>
+        </w:numPr>
+        <w:jc w:val="both"/>
+      </w:pPr>
+      <w:r>
+        <w:t>Key passes</w:t>
+      </w:r>
+    </w:p>
+    <w:p>
+      <w:pPr>
+        <w:pStyle w:val="ListParagraph"/>
+        <w:numPr>
+          <w:ilvl w:val="1"/>
+          <w:numId w:val="2"/>
+        </w:numPr>
+        <w:jc w:val="both"/>
+      </w:pPr>
+      <w:r>
+        <w:t>Shots on target</w:t>
+      </w:r>
+    </w:p>
+    <w:p>
+      <w:pPr>
+        <w:pStyle w:val="ListParagraph"/>
+        <w:numPr>
+          <w:ilvl w:val="1"/>
+          <w:numId w:val="2"/>
+        </w:numPr>
+        <w:jc w:val="both"/>
+      </w:pPr>
+      <w:r>
+        <w:t>Shots per game</w:t>
+      </w:r>
+    </w:p>
+    <w:p>
+      <w:pPr>
+        <w:pStyle w:val="ListParagraph"/>
+        <w:numPr>
+          <w:ilvl w:val="1"/>
+          <w:numId w:val="2"/>
+        </w:numPr>
+        <w:jc w:val="both"/>
+      </w:pPr>
+      <w:r>
+        <w:t>Shots per goal</w:t>
+      </w:r>
+    </w:p>
+    <w:p>
+      <w:pPr>
+        <w:pStyle w:val="ListParagraph"/>
+        <w:numPr>
+          <w:ilvl w:val="1"/>
+          <w:numId w:val="2"/>
+        </w:numPr>
+        <w:jc w:val="both"/>
+      </w:pPr>
+      <w:r>
+        <w:t>Minutes per goal</w:t>
+      </w:r>
+    </w:p>
+    <w:p>
+      <w:pPr>
+        <w:pStyle w:val="ListParagraph"/>
+        <w:numPr>
+          <w:ilvl w:val="1"/>
+          <w:numId w:val="2"/>
+        </w:numPr>
+        <w:jc w:val="both"/>
+      </w:pPr>
+      <w:r>
+        <w:t>Interceptions</w:t>
+      </w:r>
+    </w:p>
+    <w:p>
+      <w:pPr>
+        <w:pStyle w:val="ListParagraph"/>
+        <w:numPr>
+          <w:ilvl w:val="1"/>
+          <w:numId w:val="2"/>
+        </w:numPr>
+        <w:jc w:val="both"/>
+      </w:pPr>
+      <w:r>
+        <w:t>Successful Dribbles</w:t>
+      </w:r>
+    </w:p>
+    <w:p>
+      <w:pPr>
+        <w:pStyle w:val="ListParagraph"/>
+        <w:numPr>
+          <w:ilvl w:val="1"/>
+          <w:numId w:val="2"/>
+        </w:numPr>
+        <w:jc w:val="both"/>
+      </w:pPr>
+      <w:r>
+        <w:t>Successful tackles</w:t>
+      </w:r>
+    </w:p>
+    <w:p>
+      <w:pPr>
+        <w:pStyle w:val="ListParagraph"/>
+        <w:numPr>
+          <w:ilvl w:val="1"/>
+          <w:numId w:val="2"/>
+        </w:numPr>
+        <w:jc w:val="both"/>
+      </w:pPr>
+      <w:r>
+        <w:t xml:space="preserve">Saves ( </w:t>
+      </w:r>
+      <w:proofErr w:type="spellStart"/>
+      <w:r>
+        <w:t>gk</w:t>
+      </w:r>
+      <w:proofErr w:type="spellEnd"/>
+      <w:r>
+        <w:t xml:space="preserve"> )</w:t>
+      </w:r>
+    </w:p>
+    <w:p>
+      <w:pPr>
+        <w:pStyle w:val="ListParagraph"/>
+        <w:numPr>
+          <w:ilvl w:val="1"/>
+          <w:numId w:val="2"/>
+        </w:numPr>
+        <w:jc w:val="both"/>
+      </w:pPr>
+      <w:r>
+        <w:t xml:space="preserve">Penalty Saves ( </w:t>
+      </w:r>
+      <w:proofErr w:type="spellStart"/>
+      <w:r>
+        <w:t>gk</w:t>
+      </w:r>
+      <w:proofErr w:type="spellEnd"/>
+      <w:r>
+        <w:t xml:space="preserve"> )</w:t>
+      </w:r>
+    </w:p>
+    <w:p>
+      <w:pPr>
+        <w:pStyle w:val="ListParagraph"/>
+        <w:numPr>
+          <w:ilvl w:val="1"/>
+          <w:numId w:val="2"/>
+        </w:numPr>
+        <w:jc w:val="both"/>
+      </w:pPr>
+      <w:r>
+        <w:t>Headers won</w:t>
+      </w:r>
+    </w:p>
+    <w:p>
+      <w:pPr>
+        <w:pStyle w:val="ListParagraph"/>
+        <w:numPr>
+          <w:ilvl w:val="1"/>
+          <w:numId w:val="2"/>
+        </w:numPr>
+        <w:jc w:val="both"/>
+      </w:pPr>
+      <w:r>
+        <w:t>Forward passes</w:t>
+      </w:r>
+    </w:p>
+    <w:p>
+      <w:pPr>
+        <w:pStyle w:val="ListParagraph"/>
+        <w:numPr>
+          <w:ilvl w:val="1"/>
+          <w:numId w:val="2"/>
+        </w:numPr>
+        <w:jc w:val="both"/>
+      </w:pPr>
+      <w:r>
+        <w:t>Crosses</w:t>
+      </w:r>
+      <w:r>
+        <w:t>?</w:t>
+      </w:r>
+    </w:p>
+    <w:p>
+      <w:pPr>
+        <w:pStyle w:val="ListParagraph"/>
+        <w:numPr>
+          <w:ilvl w:val="1"/>
+          <w:numId w:val="2"/>
+        </w:numPr>
+        <w:jc w:val="both"/>
+      </w:pPr>
+      <w:r>
+        <w:t>Minutes played</w:t>
+      </w:r>
+    </w:p>
+    <w:p>
+      <w:pPr>
+        <w:pStyle w:val="ListParagraph"/>
+        <w:numPr>
+          <w:ilvl w:val="1"/>
+          <w:numId w:val="2"/>
+        </w:numPr>
+        <w:jc w:val="both"/>
+      </w:pPr>
+      <w:r>
+        <w:t>Games played</w:t>
+      </w:r>
+    </w:p>
+    <w:p>
+      <w:pPr>
+        <w:pStyle w:val="ListParagraph"/>
+        <w:numPr>
+          <w:ilvl w:val="1"/>
+          <w:numId w:val="2"/>
+        </w:numPr>
+        <w:jc w:val="both"/>
+      </w:pPr>
+      <w:r>
+        <w:t>Minutes spent Injured</w:t>
+      </w:r>
+    </w:p>
+    <w:p>
+      <w:pPr>
+        <w:pStyle w:val="ListParagraph"/>
+        <w:numPr>
+          <w:ilvl w:val="1"/>
+          <w:numId w:val="2"/>
+        </w:numPr>
+        <w:jc w:val="both"/>
+      </w:pPr>
+      <w:r>
+        <w:t>Minutes spent on bench</w:t>
+      </w:r>
+    </w:p>
+    <w:p>
+      <w:pPr>
+        <w:pStyle w:val="ListParagraph"/>
+        <w:numPr>
+          <w:ilvl w:val="1"/>
+          <w:numId w:val="2"/>
+        </w:numPr>
+        <w:jc w:val="both"/>
+      </w:pPr>
+      <w:r>
+        <w:t>Distance covered</w:t>
+      </w:r>
+    </w:p>
+    <w:p>
+      <w:pPr>
+        <w:pStyle w:val="ListParagraph"/>
+        <w:numPr>
+          <w:ilvl w:val="1"/>
+          <w:numId w:val="2"/>
+        </w:numPr>
+        <w:jc w:val="both"/>
+      </w:pPr>
+      <w:r>
+        <w:t>Yellow cards</w:t>
+      </w:r>
+    </w:p>
+    <w:p>
+      <w:pPr>
+        <w:pStyle w:val="ListParagraph"/>
+        <w:numPr>
+          <w:ilvl w:val="1"/>
+          <w:numId w:val="2"/>
+        </w:numPr>
+        <w:jc w:val="both"/>
+      </w:pPr>
+      <w:r>
+        <w:t>Red cards</w:t>
+      </w:r>
+    </w:p>
+    <w:p>
+      <w:pPr>
+        <w:pStyle w:val="ListParagraph"/>
+        <w:numPr>
+          <w:ilvl w:val="1"/>
+          <w:numId w:val="2"/>
+        </w:numPr>
+        <w:jc w:val="both"/>
+      </w:pPr>
+      <w:r>
+        <w:t xml:space="preserve">Goals conceded ( </w:t>
+      </w:r>
+      <w:proofErr w:type="spellStart"/>
+      <w:r>
+        <w:t>def</w:t>
+      </w:r>
+      <w:proofErr w:type="spellEnd"/>
+      <w:r>
+        <w:t xml:space="preserve"> )</w:t>
+      </w:r>
+    </w:p>
+    <w:p>
+      <w:pPr>
+        <w:pStyle w:val="ListParagraph"/>
+        <w:numPr>
+          <w:ilvl w:val="1"/>
+          <w:numId w:val="2"/>
+        </w:numPr>
+        <w:jc w:val="both"/>
+      </w:pPr>
+      <w:r>
+        <w:t>Possession lost?</w:t>
+      </w:r>
+    </w:p>
+    <w:p>
+      <w:pPr>
+        <w:pStyle w:val="ListParagraph"/>
+        <w:numPr>
+          <w:ilvl w:val="1"/>
+          <w:numId w:val="2"/>
+        </w:numPr>
+        <w:jc w:val="both"/>
+      </w:pPr>
+      <w:r>
+        <w:t>Position</w:t>
+      </w:r>
+    </w:p>
+    <w:p>
+      <w:pPr>
+        <w:pStyle w:val="ListParagraph"/>
+        <w:numPr>
+          <w:ilvl w:val="1"/>
+          <w:numId w:val="2"/>
+        </w:numPr>
+        <w:jc w:val="both"/>
+      </w:pPr>
+      <w:r>
+        <w:t>Offside?</w:t>
+      </w:r>
+    </w:p>
+    <w:p>
+      <w:pPr>
+        <w:pStyle w:val="ListParagraph"/>
+        <w:numPr>
+          <w:ilvl w:val="1"/>
+          <w:numId w:val="2"/>
+        </w:numPr>
+        <w:jc w:val="both"/>
+      </w:pPr>
+      <w:r>
+        <w:t>Last 3 games</w:t>
+      </w:r>
+    </w:p>
+    <w:p>
+      <w:pPr>
+        <w:pStyle w:val="ListParagraph"/>
+        <w:numPr>
+          <w:ilvl w:val="1"/>
+          <w:numId w:val="2"/>
+        </w:numPr>
+        <w:jc w:val="both"/>
+      </w:pPr>
+      <w:r>
+        <w:t>Last 7 games</w:t>
+      </w:r>
+    </w:p>
+    <w:p>
+      <w:pPr>
+        <w:pStyle w:val="ListParagraph"/>
+        <w:numPr>
+          <w:ilvl w:val="1"/>
+          <w:numId w:val="2"/>
+        </w:numPr>
+        <w:jc w:val="both"/>
+      </w:pPr>
+      <w:r>
+        <w:t>Age?</w:t>
+      </w:r>
+    </w:p>
+    <w:p>
+      <w:pPr>
+        <w:pStyle w:val="ListParagraph"/>
+        <w:numPr>
+          <w:ilvl w:val="1"/>
+          <w:numId w:val="2"/>
+        </w:numPr>
+        <w:jc w:val="both"/>
+      </w:pPr>
+      <w:r>
+        <w:t>Season</w:t>
+      </w:r>
+    </w:p>
+    <w:p>
+      <w:pPr>
+        <w:pStyle w:val="ListParagraph"/>
+        <w:numPr>
+          <w:ilvl w:val="1"/>
+          <w:numId w:val="2"/>
+        </w:numPr>
+        <w:jc w:val="both"/>
+      </w:pPr>
+      <w:r>
+        <w:t>Competition</w:t>
+      </w:r>
+    </w:p>
+    <w:p>
+      <w:pPr>
+        <w:pStyle w:val="ListParagraph"/>
+        <w:numPr>
+          <w:ilvl w:val="1"/>
+          <w:numId w:val="2"/>
+        </w:numPr>
+        <w:jc w:val="both"/>
+      </w:pPr>
+      <w:r>
+        <w:t>Days since last game</w:t>
+      </w:r>
+    </w:p>
+    <w:p>
+      <w:pPr>
         <w:jc w:val="both"/>
       </w:pPr>
     </w:p>
@@ -961,9 +712,11 @@
         </w:numPr>
         <w:jc w:val="both"/>
       </w:pPr>
+      <w:proofErr w:type="spellStart"/>
       <w:r>
         <w:t>Matchday</w:t>
       </w:r>
+      <w:proofErr w:type="spellEnd"/>
     </w:p>
     <w:p>
       <w:pPr>
@@ -1161,16 +914,26 @@
     <w:p/>
     <w:p>
       <w:r>
-        <w:t>Real time prediction:???</w:t>
-      </w:r>
+        <w:t>Real time prediction</w:t>
+      </w:r>
+      <w:proofErr w:type="gramStart"/>
+      <w:r>
+        <w:t>:???</w:t>
+      </w:r>
+      <w:proofErr w:type="gramEnd"/>
     </w:p>
     <w:p>
       <w:r>
         <w:t>Read real time subs, score line, time left</w:t>
       </w:r>
       <w:r>
-        <w:t>, Possession, other stats possible ????</w:t>
-      </w:r>
+        <w:t xml:space="preserve">, Possession, other stats </w:t>
+      </w:r>
+      <w:proofErr w:type="gramStart"/>
+      <w:r>
+        <w:t>possible ????</w:t>
+      </w:r>
+      <w:proofErr w:type="gramEnd"/>
     </w:p>
     <w:p/>
     <w:p/>

</xml_diff>

<commit_message>
Webscrapping - created a webscrapping script to download season results across all leagues
</commit_message>
<xml_diff>
--- a/Project Plan.docx
+++ b/Project Plan.docx
@@ -119,6 +119,84 @@
       <w:r>
         <w:t>Goals scored</w:t>
       </w:r>
+    </w:p>
+    <w:p>
+      <w:pPr>
+        <w:pStyle w:val="ListParagraph"/>
+        <w:numPr>
+          <w:ilvl w:val="1"/>
+          <w:numId w:val="2"/>
+        </w:numPr>
+        <w:jc w:val="both"/>
+      </w:pPr>
+      <w:r>
+        <w:t>Assists</w:t>
+      </w:r>
+    </w:p>
+    <w:p>
+      <w:pPr>
+        <w:pStyle w:val="ListParagraph"/>
+        <w:numPr>
+          <w:ilvl w:val="1"/>
+          <w:numId w:val="2"/>
+        </w:numPr>
+        <w:jc w:val="both"/>
+      </w:pPr>
+      <w:r>
+        <w:t>Key passes</w:t>
+      </w:r>
+    </w:p>
+    <w:p>
+      <w:pPr>
+        <w:pStyle w:val="ListParagraph"/>
+        <w:numPr>
+          <w:ilvl w:val="1"/>
+          <w:numId w:val="2"/>
+        </w:numPr>
+        <w:jc w:val="both"/>
+      </w:pPr>
+      <w:r>
+        <w:t>Shots on target</w:t>
+      </w:r>
+    </w:p>
+    <w:p>
+      <w:pPr>
+        <w:pStyle w:val="ListParagraph"/>
+        <w:numPr>
+          <w:ilvl w:val="1"/>
+          <w:numId w:val="2"/>
+        </w:numPr>
+        <w:jc w:val="both"/>
+      </w:pPr>
+      <w:r>
+        <w:t>Shots per game</w:t>
+      </w:r>
+    </w:p>
+    <w:p>
+      <w:pPr>
+        <w:pStyle w:val="ListParagraph"/>
+        <w:numPr>
+          <w:ilvl w:val="1"/>
+          <w:numId w:val="2"/>
+        </w:numPr>
+        <w:jc w:val="both"/>
+      </w:pPr>
+      <w:r>
+        <w:t>Shots per goal</w:t>
+      </w:r>
+    </w:p>
+    <w:p>
+      <w:pPr>
+        <w:pStyle w:val="ListParagraph"/>
+        <w:numPr>
+          <w:ilvl w:val="1"/>
+          <w:numId w:val="2"/>
+        </w:numPr>
+        <w:jc w:val="both"/>
+      </w:pPr>
+      <w:r>
+        <w:t>Minutes per goal</w:t>
+      </w:r>
       <w:bookmarkStart w:id="0" w:name="_GoBack"/>
       <w:bookmarkEnd w:id="0"/>
     </w:p>
@@ -132,743 +210,801 @@
         <w:jc w:val="both"/>
       </w:pPr>
       <w:r>
+        <w:t>Interceptions</w:t>
+      </w:r>
+    </w:p>
+    <w:p>
+      <w:pPr>
+        <w:pStyle w:val="ListParagraph"/>
+        <w:numPr>
+          <w:ilvl w:val="1"/>
+          <w:numId w:val="2"/>
+        </w:numPr>
+        <w:jc w:val="both"/>
+      </w:pPr>
+      <w:r>
+        <w:t>Successful Dribbles</w:t>
+      </w:r>
+    </w:p>
+    <w:p>
+      <w:pPr>
+        <w:pStyle w:val="ListParagraph"/>
+        <w:numPr>
+          <w:ilvl w:val="1"/>
+          <w:numId w:val="2"/>
+        </w:numPr>
+        <w:jc w:val="both"/>
+      </w:pPr>
+      <w:r>
+        <w:t>Successful tackles</w:t>
+      </w:r>
+    </w:p>
+    <w:p>
+      <w:pPr>
+        <w:pStyle w:val="ListParagraph"/>
+        <w:numPr>
+          <w:ilvl w:val="1"/>
+          <w:numId w:val="2"/>
+        </w:numPr>
+        <w:jc w:val="both"/>
+      </w:pPr>
+      <w:r>
+        <w:t xml:space="preserve">Saves ( </w:t>
+      </w:r>
+      <w:proofErr w:type="spellStart"/>
+      <w:r>
+        <w:t>gk</w:t>
+      </w:r>
+      <w:proofErr w:type="spellEnd"/>
+      <w:r>
+        <w:t xml:space="preserve"> )</w:t>
+      </w:r>
+    </w:p>
+    <w:p>
+      <w:pPr>
+        <w:pStyle w:val="ListParagraph"/>
+        <w:numPr>
+          <w:ilvl w:val="1"/>
+          <w:numId w:val="2"/>
+        </w:numPr>
+        <w:jc w:val="both"/>
+      </w:pPr>
+      <w:r>
+        <w:t xml:space="preserve">Penalty Saves ( </w:t>
+      </w:r>
+      <w:proofErr w:type="spellStart"/>
+      <w:r>
+        <w:t>gk</w:t>
+      </w:r>
+      <w:proofErr w:type="spellEnd"/>
+      <w:r>
+        <w:t xml:space="preserve"> )</w:t>
+      </w:r>
+    </w:p>
+    <w:p>
+      <w:pPr>
+        <w:pStyle w:val="ListParagraph"/>
+        <w:numPr>
+          <w:ilvl w:val="1"/>
+          <w:numId w:val="2"/>
+        </w:numPr>
+        <w:jc w:val="both"/>
+      </w:pPr>
+      <w:r>
+        <w:t>Headers won</w:t>
+      </w:r>
+    </w:p>
+    <w:p>
+      <w:pPr>
+        <w:pStyle w:val="ListParagraph"/>
+        <w:numPr>
+          <w:ilvl w:val="1"/>
+          <w:numId w:val="2"/>
+        </w:numPr>
+        <w:jc w:val="both"/>
+      </w:pPr>
+      <w:r>
+        <w:t>Forward passes</w:t>
+      </w:r>
+    </w:p>
+    <w:p>
+      <w:pPr>
+        <w:pStyle w:val="ListParagraph"/>
+        <w:numPr>
+          <w:ilvl w:val="1"/>
+          <w:numId w:val="2"/>
+        </w:numPr>
+        <w:jc w:val="both"/>
+      </w:pPr>
+      <w:r>
+        <w:t>Crosses</w:t>
+      </w:r>
+      <w:r>
+        <w:t>?</w:t>
+      </w:r>
+    </w:p>
+    <w:p>
+      <w:pPr>
+        <w:pStyle w:val="ListParagraph"/>
+        <w:numPr>
+          <w:ilvl w:val="1"/>
+          <w:numId w:val="2"/>
+        </w:numPr>
+        <w:jc w:val="both"/>
+      </w:pPr>
+      <w:r>
+        <w:t>Minutes played</w:t>
+      </w:r>
+    </w:p>
+    <w:p>
+      <w:pPr>
+        <w:pStyle w:val="ListParagraph"/>
+        <w:numPr>
+          <w:ilvl w:val="1"/>
+          <w:numId w:val="2"/>
+        </w:numPr>
+        <w:jc w:val="both"/>
+      </w:pPr>
+      <w:r>
+        <w:t>Games played</w:t>
+      </w:r>
+    </w:p>
+    <w:p>
+      <w:pPr>
+        <w:pStyle w:val="ListParagraph"/>
+        <w:numPr>
+          <w:ilvl w:val="1"/>
+          <w:numId w:val="2"/>
+        </w:numPr>
+        <w:jc w:val="both"/>
+      </w:pPr>
+      <w:r>
+        <w:t>Minutes spent Injured</w:t>
+      </w:r>
+    </w:p>
+    <w:p>
+      <w:pPr>
+        <w:pStyle w:val="ListParagraph"/>
+        <w:numPr>
+          <w:ilvl w:val="1"/>
+          <w:numId w:val="2"/>
+        </w:numPr>
+        <w:jc w:val="both"/>
+      </w:pPr>
+      <w:r>
+        <w:t>Minutes spent on bench</w:t>
+      </w:r>
+    </w:p>
+    <w:p>
+      <w:pPr>
+        <w:pStyle w:val="ListParagraph"/>
+        <w:numPr>
+          <w:ilvl w:val="1"/>
+          <w:numId w:val="2"/>
+        </w:numPr>
+        <w:jc w:val="both"/>
+      </w:pPr>
+      <w:r>
+        <w:t>Distance covered</w:t>
+      </w:r>
+    </w:p>
+    <w:p>
+      <w:pPr>
+        <w:pStyle w:val="ListParagraph"/>
+        <w:numPr>
+          <w:ilvl w:val="1"/>
+          <w:numId w:val="2"/>
+        </w:numPr>
+        <w:jc w:val="both"/>
+      </w:pPr>
+      <w:r>
+        <w:t>Yellow cards</w:t>
+      </w:r>
+    </w:p>
+    <w:p>
+      <w:pPr>
+        <w:pStyle w:val="ListParagraph"/>
+        <w:numPr>
+          <w:ilvl w:val="1"/>
+          <w:numId w:val="2"/>
+        </w:numPr>
+        <w:jc w:val="both"/>
+      </w:pPr>
+      <w:r>
+        <w:t>Red cards</w:t>
+      </w:r>
+    </w:p>
+    <w:p>
+      <w:pPr>
+        <w:pStyle w:val="ListParagraph"/>
+        <w:numPr>
+          <w:ilvl w:val="1"/>
+          <w:numId w:val="2"/>
+        </w:numPr>
+        <w:jc w:val="both"/>
+      </w:pPr>
+      <w:r>
+        <w:t xml:space="preserve">Goals conceded ( </w:t>
+      </w:r>
+      <w:proofErr w:type="spellStart"/>
+      <w:r>
+        <w:t>def</w:t>
+      </w:r>
+      <w:proofErr w:type="spellEnd"/>
+      <w:r>
+        <w:t xml:space="preserve"> )</w:t>
+      </w:r>
+    </w:p>
+    <w:p>
+      <w:pPr>
+        <w:pStyle w:val="ListParagraph"/>
+        <w:numPr>
+          <w:ilvl w:val="1"/>
+          <w:numId w:val="2"/>
+        </w:numPr>
+        <w:jc w:val="both"/>
+      </w:pPr>
+      <w:r>
+        <w:t>Possession lost?</w:t>
+      </w:r>
+    </w:p>
+    <w:p>
+      <w:pPr>
+        <w:pStyle w:val="ListParagraph"/>
+        <w:numPr>
+          <w:ilvl w:val="1"/>
+          <w:numId w:val="2"/>
+        </w:numPr>
+        <w:jc w:val="both"/>
+      </w:pPr>
+      <w:r>
+        <w:t>Position</w:t>
+      </w:r>
+    </w:p>
+    <w:p>
+      <w:pPr>
+        <w:pStyle w:val="ListParagraph"/>
+        <w:numPr>
+          <w:ilvl w:val="1"/>
+          <w:numId w:val="2"/>
+        </w:numPr>
+        <w:jc w:val="both"/>
+      </w:pPr>
+      <w:r>
+        <w:t>Offside?</w:t>
+      </w:r>
+    </w:p>
+    <w:p>
+      <w:pPr>
+        <w:pStyle w:val="ListParagraph"/>
+        <w:numPr>
+          <w:ilvl w:val="1"/>
+          <w:numId w:val="2"/>
+        </w:numPr>
+        <w:jc w:val="both"/>
+      </w:pPr>
+      <w:r>
+        <w:t>Last 3 games</w:t>
+      </w:r>
+    </w:p>
+    <w:p>
+      <w:pPr>
+        <w:pStyle w:val="ListParagraph"/>
+        <w:numPr>
+          <w:ilvl w:val="1"/>
+          <w:numId w:val="2"/>
+        </w:numPr>
+        <w:jc w:val="both"/>
+      </w:pPr>
+      <w:r>
+        <w:t>Last 7 games</w:t>
+      </w:r>
+    </w:p>
+    <w:p>
+      <w:pPr>
+        <w:pStyle w:val="ListParagraph"/>
+        <w:numPr>
+          <w:ilvl w:val="1"/>
+          <w:numId w:val="2"/>
+        </w:numPr>
+        <w:jc w:val="both"/>
+      </w:pPr>
+      <w:r>
+        <w:t>Age?</w:t>
+      </w:r>
+    </w:p>
+    <w:p>
+      <w:pPr>
+        <w:pStyle w:val="ListParagraph"/>
+        <w:numPr>
+          <w:ilvl w:val="1"/>
+          <w:numId w:val="2"/>
+        </w:numPr>
+        <w:jc w:val="both"/>
+      </w:pPr>
+      <w:r>
+        <w:t>Season</w:t>
+      </w:r>
+    </w:p>
+    <w:p>
+      <w:pPr>
+        <w:pStyle w:val="ListParagraph"/>
+        <w:numPr>
+          <w:ilvl w:val="1"/>
+          <w:numId w:val="2"/>
+        </w:numPr>
+        <w:jc w:val="both"/>
+      </w:pPr>
+      <w:r>
+        <w:t>Competition</w:t>
+      </w:r>
+    </w:p>
+    <w:p>
+      <w:pPr>
+        <w:pStyle w:val="ListParagraph"/>
+        <w:numPr>
+          <w:ilvl w:val="1"/>
+          <w:numId w:val="2"/>
+        </w:numPr>
+        <w:jc w:val="both"/>
+      </w:pPr>
+      <w:r>
+        <w:t>Days since last game</w:t>
+      </w:r>
+    </w:p>
+    <w:p>
+      <w:pPr>
+        <w:jc w:val="both"/>
+      </w:pPr>
+    </w:p>
+    <w:p>
+      <w:pPr>
+        <w:pStyle w:val="ListParagraph"/>
+        <w:numPr>
+          <w:ilvl w:val="0"/>
+          <w:numId w:val="2"/>
+        </w:numPr>
+        <w:jc w:val="both"/>
+      </w:pPr>
+      <w:r>
+        <w:t>Team stats</w:t>
+      </w:r>
+      <w:r>
+        <w:t xml:space="preserve"> ( Home and Away )</w:t>
+      </w:r>
+    </w:p>
+    <w:p>
+      <w:pPr>
+        <w:pStyle w:val="ListParagraph"/>
+        <w:numPr>
+          <w:ilvl w:val="1"/>
+          <w:numId w:val="2"/>
+        </w:numPr>
+        <w:jc w:val="both"/>
+      </w:pPr>
+      <w:r>
+        <w:t>Wins</w:t>
+      </w:r>
+    </w:p>
+    <w:p>
+      <w:pPr>
+        <w:pStyle w:val="ListParagraph"/>
+        <w:numPr>
+          <w:ilvl w:val="1"/>
+          <w:numId w:val="2"/>
+        </w:numPr>
+        <w:jc w:val="both"/>
+      </w:pPr>
+      <w:r>
+        <w:t>Losses</w:t>
+      </w:r>
+    </w:p>
+    <w:p>
+      <w:pPr>
+        <w:pStyle w:val="ListParagraph"/>
+        <w:numPr>
+          <w:ilvl w:val="1"/>
+          <w:numId w:val="2"/>
+        </w:numPr>
+        <w:jc w:val="both"/>
+      </w:pPr>
+      <w:r>
+        <w:t>Draws</w:t>
+      </w:r>
+    </w:p>
+    <w:p>
+      <w:pPr>
+        <w:pStyle w:val="ListParagraph"/>
+        <w:numPr>
+          <w:ilvl w:val="1"/>
+          <w:numId w:val="2"/>
+        </w:numPr>
+        <w:jc w:val="both"/>
+      </w:pPr>
+      <w:r>
+        <w:t>Shots conceded</w:t>
+      </w:r>
+    </w:p>
+    <w:p>
+      <w:pPr>
+        <w:pStyle w:val="ListParagraph"/>
+        <w:numPr>
+          <w:ilvl w:val="1"/>
+          <w:numId w:val="2"/>
+        </w:numPr>
+        <w:jc w:val="both"/>
+      </w:pPr>
+      <w:r>
+        <w:t>Total Shots</w:t>
+      </w:r>
+    </w:p>
+    <w:p>
+      <w:pPr>
+        <w:pStyle w:val="ListParagraph"/>
+        <w:numPr>
+          <w:ilvl w:val="1"/>
+          <w:numId w:val="2"/>
+        </w:numPr>
+        <w:jc w:val="both"/>
+      </w:pPr>
+      <w:r>
+        <w:t>Shots on target</w:t>
+      </w:r>
+    </w:p>
+    <w:p>
+      <w:pPr>
+        <w:pStyle w:val="ListParagraph"/>
+        <w:numPr>
+          <w:ilvl w:val="1"/>
+          <w:numId w:val="2"/>
+        </w:numPr>
+        <w:jc w:val="both"/>
+      </w:pPr>
+      <w:r>
+        <w:t>Offside</w:t>
+      </w:r>
+    </w:p>
+    <w:p>
+      <w:pPr>
+        <w:pStyle w:val="ListParagraph"/>
+        <w:numPr>
+          <w:ilvl w:val="1"/>
+          <w:numId w:val="2"/>
+        </w:numPr>
+        <w:jc w:val="both"/>
+      </w:pPr>
+      <w:r>
+        <w:t>Yellow Cards</w:t>
+      </w:r>
+    </w:p>
+    <w:p>
+      <w:pPr>
+        <w:pStyle w:val="ListParagraph"/>
+        <w:numPr>
+          <w:ilvl w:val="1"/>
+          <w:numId w:val="2"/>
+        </w:numPr>
+        <w:jc w:val="both"/>
+      </w:pPr>
+      <w:r>
+        <w:t>Red Cards</w:t>
+      </w:r>
+    </w:p>
+    <w:p>
+      <w:pPr>
+        <w:pStyle w:val="ListParagraph"/>
+        <w:numPr>
+          <w:ilvl w:val="1"/>
+          <w:numId w:val="2"/>
+        </w:numPr>
+        <w:jc w:val="both"/>
+      </w:pPr>
+      <w:r>
+        <w:t>Opponents</w:t>
+      </w:r>
+    </w:p>
+    <w:p>
+      <w:pPr>
+        <w:pStyle w:val="ListParagraph"/>
+        <w:numPr>
+          <w:ilvl w:val="1"/>
+          <w:numId w:val="2"/>
+        </w:numPr>
+        <w:jc w:val="both"/>
+      </w:pPr>
+      <w:proofErr w:type="spellStart"/>
+      <w:r>
+        <w:t>Matchday</w:t>
+      </w:r>
+      <w:proofErr w:type="spellEnd"/>
+    </w:p>
+    <w:p>
+      <w:pPr>
+        <w:pStyle w:val="ListParagraph"/>
+        <w:numPr>
+          <w:ilvl w:val="1"/>
+          <w:numId w:val="2"/>
+        </w:numPr>
+        <w:jc w:val="both"/>
+      </w:pPr>
+      <w:r>
+        <w:t>First half goals</w:t>
+      </w:r>
+    </w:p>
+    <w:p>
+      <w:pPr>
+        <w:pStyle w:val="ListParagraph"/>
+        <w:numPr>
+          <w:ilvl w:val="1"/>
+          <w:numId w:val="2"/>
+        </w:numPr>
+        <w:jc w:val="both"/>
+      </w:pPr>
+      <w:r>
+        <w:t>Second half goals</w:t>
+      </w:r>
+    </w:p>
+    <w:p>
+      <w:pPr>
+        <w:pStyle w:val="ListParagraph"/>
+        <w:numPr>
+          <w:ilvl w:val="1"/>
+          <w:numId w:val="2"/>
+        </w:numPr>
+        <w:jc w:val="both"/>
+      </w:pPr>
+      <w:r>
+        <w:t>Leading at half time win</w:t>
+      </w:r>
+    </w:p>
+    <w:p>
+      <w:pPr>
+        <w:pStyle w:val="ListParagraph"/>
+        <w:numPr>
+          <w:ilvl w:val="1"/>
+          <w:numId w:val="2"/>
+        </w:numPr>
+        <w:jc w:val="both"/>
+      </w:pPr>
+      <w:r>
+        <w:t>Leading at half time loss</w:t>
+      </w:r>
+    </w:p>
+    <w:p>
+      <w:pPr>
+        <w:pStyle w:val="ListParagraph"/>
+        <w:numPr>
+          <w:ilvl w:val="1"/>
+          <w:numId w:val="2"/>
+        </w:numPr>
+        <w:jc w:val="both"/>
+      </w:pPr>
+      <w:r>
+        <w:t>Lagging at half time win</w:t>
+      </w:r>
+    </w:p>
+    <w:p>
+      <w:pPr>
+        <w:pStyle w:val="ListParagraph"/>
+        <w:numPr>
+          <w:ilvl w:val="1"/>
+          <w:numId w:val="2"/>
+        </w:numPr>
+        <w:jc w:val="both"/>
+      </w:pPr>
+      <w:r>
+        <w:t>Lagging at half time loss</w:t>
+      </w:r>
+    </w:p>
+    <w:p>
+      <w:pPr>
+        <w:pStyle w:val="ListParagraph"/>
+        <w:numPr>
+          <w:ilvl w:val="1"/>
+          <w:numId w:val="2"/>
+        </w:numPr>
+        <w:jc w:val="both"/>
+      </w:pPr>
+      <w:r>
+        <w:t>Competition</w:t>
+      </w:r>
+    </w:p>
+    <w:p>
+      <w:pPr>
+        <w:pStyle w:val="ListParagraph"/>
+        <w:numPr>
+          <w:ilvl w:val="1"/>
+          <w:numId w:val="2"/>
+        </w:numPr>
+        <w:jc w:val="both"/>
+      </w:pPr>
+      <w:r>
+        <w:t>Season</w:t>
+      </w:r>
+    </w:p>
+    <w:p>
+      <w:pPr>
+        <w:pStyle w:val="ListParagraph"/>
+        <w:numPr>
+          <w:ilvl w:val="1"/>
+          <w:numId w:val="2"/>
+        </w:numPr>
+        <w:jc w:val="both"/>
+      </w:pPr>
+      <w:r>
+        <w:t>Possession</w:t>
+      </w:r>
+    </w:p>
+    <w:p>
+      <w:pPr>
+        <w:pStyle w:val="ListParagraph"/>
+        <w:numPr>
+          <w:ilvl w:val="1"/>
+          <w:numId w:val="2"/>
+        </w:numPr>
+        <w:jc w:val="both"/>
+      </w:pPr>
+      <w:r>
+        <w:t>Formation</w:t>
+      </w:r>
+    </w:p>
+    <w:p>
+      <w:pPr>
+        <w:ind w:left="1080"/>
+        <w:jc w:val="both"/>
+      </w:pPr>
+    </w:p>
+    <w:p>
+      <w:r>
+        <w:t>Database / table ideas:</w:t>
+      </w:r>
+    </w:p>
+    <w:p>
+      <w:r>
+        <w:t>Team/ Squad table</w:t>
+      </w:r>
+      <w:r>
+        <w:t>:</w:t>
+      </w:r>
+    </w:p>
+    <w:p>
+      <w:r>
+        <w:t>Columns:</w:t>
+      </w:r>
+    </w:p>
+    <w:p>
+      <w:r>
+        <w:t>ID</w:t>
+      </w:r>
+    </w:p>
+    <w:p>
+      <w:r>
+        <w:t>League</w:t>
+      </w:r>
+    </w:p>
+    <w:p>
+      <w:r>
+        <w:t>Season</w:t>
+      </w:r>
+    </w:p>
+    <w:p>
+      <w:r>
+        <w:t>Club</w:t>
+      </w:r>
+    </w:p>
+    <w:p>
+      <w:r>
+        <w:t>Name</w:t>
+      </w:r>
+    </w:p>
+    <w:p>
+      <w:r>
+        <w:t>Position1</w:t>
+      </w:r>
+    </w:p>
+    <w:p>
+      <w:r>
+        <w:t>Position2</w:t>
+      </w:r>
+    </w:p>
+    <w:p>
+      <w:r>
+        <w:t>Position3</w:t>
+      </w:r>
+    </w:p>
+    <w:p>
+      <w:r>
+        <w:t>Position4</w:t>
+      </w:r>
+    </w:p>
+    <w:p>
+      <w:r>
+        <w:lastRenderedPageBreak/>
+        <w:t>Position5</w:t>
+      </w:r>
+    </w:p>
+    <w:p>
+      <w:r>
+        <w:t>Nationality</w:t>
+      </w:r>
+    </w:p>
+    <w:p/>
+    <w:p/>
+    <w:p>
+      <w:r>
+        <w:t>Forwards table</w:t>
+      </w:r>
+      <w:r>
+        <w:t>:</w:t>
+      </w:r>
+    </w:p>
+    <w:p>
+      <w:r>
+        <w:t>ID</w:t>
+      </w:r>
+    </w:p>
+    <w:p>
+      <w:r>
+        <w:t>Club</w:t>
+      </w:r>
+    </w:p>
+    <w:p>
+      <w:r>
+        <w:t>Name</w:t>
+      </w:r>
+    </w:p>
+    <w:p>
+      <w:r>
+        <w:t>Preferred foot</w:t>
+      </w:r>
+    </w:p>
+    <w:p>
+      <w:r>
+        <w:t>Age</w:t>
+      </w:r>
+    </w:p>
+    <w:p>
+      <w:r>
+        <w:t>Height</w:t>
+      </w:r>
+    </w:p>
+    <w:p>
+      <w:r>
+        <w:t>Position1</w:t>
+      </w:r>
+    </w:p>
+    <w:p>
+      <w:r>
+        <w:t>Position2</w:t>
+      </w:r>
+    </w:p>
+    <w:p>
+      <w:r>
+        <w:t>Position3</w:t>
+      </w:r>
+    </w:p>
+    <w:p>
+      <w:r>
+        <w:t>Position4</w:t>
+      </w:r>
+    </w:p>
+    <w:p>
+      <w:r>
+        <w:t>Position5</w:t>
+      </w:r>
+    </w:p>
+    <w:p>
+      <w:r>
+        <w:t>Goals scored</w:t>
+      </w:r>
+    </w:p>
+    <w:p>
+      <w:r>
         <w:t>Assists</w:t>
       </w:r>
     </w:p>
-    <w:p>
-      <w:pPr>
-        <w:pStyle w:val="ListParagraph"/>
-        <w:numPr>
-          <w:ilvl w:val="1"/>
-          <w:numId w:val="2"/>
-        </w:numPr>
-        <w:jc w:val="both"/>
-      </w:pPr>
-      <w:r>
-        <w:t>Key passes</w:t>
-      </w:r>
-    </w:p>
-    <w:p>
-      <w:pPr>
-        <w:pStyle w:val="ListParagraph"/>
-        <w:numPr>
-          <w:ilvl w:val="1"/>
-          <w:numId w:val="2"/>
-        </w:numPr>
-        <w:jc w:val="both"/>
-      </w:pPr>
-      <w:r>
-        <w:t>Shots on target</w:t>
-      </w:r>
-    </w:p>
-    <w:p>
-      <w:pPr>
-        <w:pStyle w:val="ListParagraph"/>
-        <w:numPr>
-          <w:ilvl w:val="1"/>
-          <w:numId w:val="2"/>
-        </w:numPr>
-        <w:jc w:val="both"/>
-      </w:pPr>
-      <w:r>
-        <w:t>Shots per game</w:t>
-      </w:r>
-    </w:p>
-    <w:p>
-      <w:pPr>
-        <w:pStyle w:val="ListParagraph"/>
-        <w:numPr>
-          <w:ilvl w:val="1"/>
-          <w:numId w:val="2"/>
-        </w:numPr>
-        <w:jc w:val="both"/>
-      </w:pPr>
-      <w:r>
-        <w:t>Shots per goal</w:t>
-      </w:r>
-    </w:p>
-    <w:p>
-      <w:pPr>
-        <w:pStyle w:val="ListParagraph"/>
-        <w:numPr>
-          <w:ilvl w:val="1"/>
-          <w:numId w:val="2"/>
-        </w:numPr>
-        <w:jc w:val="both"/>
-      </w:pPr>
-      <w:r>
-        <w:t>Minutes per goal</w:t>
-      </w:r>
-    </w:p>
-    <w:p>
-      <w:pPr>
-        <w:pStyle w:val="ListParagraph"/>
-        <w:numPr>
-          <w:ilvl w:val="1"/>
-          <w:numId w:val="2"/>
-        </w:numPr>
-        <w:jc w:val="both"/>
-      </w:pPr>
-      <w:r>
-        <w:t>Interceptions</w:t>
-      </w:r>
-    </w:p>
-    <w:p>
-      <w:pPr>
-        <w:pStyle w:val="ListParagraph"/>
-        <w:numPr>
-          <w:ilvl w:val="1"/>
-          <w:numId w:val="2"/>
-        </w:numPr>
-        <w:jc w:val="both"/>
-      </w:pPr>
-      <w:r>
-        <w:t>Successful Dribbles</w:t>
-      </w:r>
-    </w:p>
-    <w:p>
-      <w:pPr>
-        <w:pStyle w:val="ListParagraph"/>
-        <w:numPr>
-          <w:ilvl w:val="1"/>
-          <w:numId w:val="2"/>
-        </w:numPr>
-        <w:jc w:val="both"/>
-      </w:pPr>
-      <w:r>
-        <w:t>Successful tackles</w:t>
-      </w:r>
-    </w:p>
-    <w:p>
-      <w:pPr>
-        <w:pStyle w:val="ListParagraph"/>
-        <w:numPr>
-          <w:ilvl w:val="1"/>
-          <w:numId w:val="2"/>
-        </w:numPr>
-        <w:jc w:val="both"/>
-      </w:pPr>
-      <w:r>
-        <w:t xml:space="preserve">Saves ( </w:t>
-      </w:r>
-      <w:proofErr w:type="spellStart"/>
-      <w:r>
-        <w:t>gk</w:t>
-      </w:r>
-      <w:proofErr w:type="spellEnd"/>
-      <w:r>
-        <w:t xml:space="preserve"> )</w:t>
-      </w:r>
-    </w:p>
-    <w:p>
-      <w:pPr>
-        <w:pStyle w:val="ListParagraph"/>
-        <w:numPr>
-          <w:ilvl w:val="1"/>
-          <w:numId w:val="2"/>
-        </w:numPr>
-        <w:jc w:val="both"/>
-      </w:pPr>
-      <w:r>
-        <w:t xml:space="preserve">Penalty Saves ( </w:t>
-      </w:r>
-      <w:proofErr w:type="spellStart"/>
-      <w:r>
-        <w:t>gk</w:t>
-      </w:r>
-      <w:proofErr w:type="spellEnd"/>
-      <w:r>
-        <w:t xml:space="preserve"> )</w:t>
-      </w:r>
-    </w:p>
-    <w:p>
-      <w:pPr>
-        <w:pStyle w:val="ListParagraph"/>
-        <w:numPr>
-          <w:ilvl w:val="1"/>
-          <w:numId w:val="2"/>
-        </w:numPr>
-        <w:jc w:val="both"/>
-      </w:pPr>
-      <w:r>
-        <w:t>Headers won</w:t>
-      </w:r>
-    </w:p>
-    <w:p>
-      <w:pPr>
-        <w:pStyle w:val="ListParagraph"/>
-        <w:numPr>
-          <w:ilvl w:val="1"/>
-          <w:numId w:val="2"/>
-        </w:numPr>
-        <w:jc w:val="both"/>
-      </w:pPr>
-      <w:r>
-        <w:t>Forward passes</w:t>
-      </w:r>
-    </w:p>
-    <w:p>
-      <w:pPr>
-        <w:pStyle w:val="ListParagraph"/>
-        <w:numPr>
-          <w:ilvl w:val="1"/>
-          <w:numId w:val="2"/>
-        </w:numPr>
-        <w:jc w:val="both"/>
-      </w:pPr>
-      <w:r>
-        <w:t>Crosses</w:t>
-      </w:r>
-      <w:r>
-        <w:t>?</w:t>
-      </w:r>
-    </w:p>
-    <w:p>
-      <w:pPr>
-        <w:pStyle w:val="ListParagraph"/>
-        <w:numPr>
-          <w:ilvl w:val="1"/>
-          <w:numId w:val="2"/>
-        </w:numPr>
-        <w:jc w:val="both"/>
-      </w:pPr>
-      <w:r>
-        <w:t>Minutes played</w:t>
-      </w:r>
-    </w:p>
-    <w:p>
-      <w:pPr>
-        <w:pStyle w:val="ListParagraph"/>
-        <w:numPr>
-          <w:ilvl w:val="1"/>
-          <w:numId w:val="2"/>
-        </w:numPr>
-        <w:jc w:val="both"/>
-      </w:pPr>
-      <w:r>
-        <w:t>Games played</w:t>
-      </w:r>
-    </w:p>
-    <w:p>
-      <w:pPr>
-        <w:pStyle w:val="ListParagraph"/>
-        <w:numPr>
-          <w:ilvl w:val="1"/>
-          <w:numId w:val="2"/>
-        </w:numPr>
-        <w:jc w:val="both"/>
-      </w:pPr>
-      <w:r>
-        <w:t>Minutes spent Injured</w:t>
-      </w:r>
-    </w:p>
-    <w:p>
-      <w:pPr>
-        <w:pStyle w:val="ListParagraph"/>
-        <w:numPr>
-          <w:ilvl w:val="1"/>
-          <w:numId w:val="2"/>
-        </w:numPr>
-        <w:jc w:val="both"/>
-      </w:pPr>
-      <w:r>
-        <w:t>Minutes spent on bench</w:t>
-      </w:r>
-    </w:p>
-    <w:p>
-      <w:pPr>
-        <w:pStyle w:val="ListParagraph"/>
-        <w:numPr>
-          <w:ilvl w:val="1"/>
-          <w:numId w:val="2"/>
-        </w:numPr>
-        <w:jc w:val="both"/>
-      </w:pPr>
-      <w:r>
-        <w:t>Distance covered</w:t>
-      </w:r>
-    </w:p>
-    <w:p>
-      <w:pPr>
-        <w:pStyle w:val="ListParagraph"/>
-        <w:numPr>
-          <w:ilvl w:val="1"/>
-          <w:numId w:val="2"/>
-        </w:numPr>
-        <w:jc w:val="both"/>
-      </w:pPr>
-      <w:r>
-        <w:t>Yellow cards</w:t>
-      </w:r>
-    </w:p>
-    <w:p>
-      <w:pPr>
-        <w:pStyle w:val="ListParagraph"/>
-        <w:numPr>
-          <w:ilvl w:val="1"/>
-          <w:numId w:val="2"/>
-        </w:numPr>
-        <w:jc w:val="both"/>
-      </w:pPr>
-      <w:r>
-        <w:t>Red cards</w:t>
-      </w:r>
-    </w:p>
-    <w:p>
-      <w:pPr>
-        <w:pStyle w:val="ListParagraph"/>
-        <w:numPr>
-          <w:ilvl w:val="1"/>
-          <w:numId w:val="2"/>
-        </w:numPr>
-        <w:jc w:val="both"/>
-      </w:pPr>
-      <w:r>
-        <w:t xml:space="preserve">Goals conceded ( </w:t>
-      </w:r>
-      <w:proofErr w:type="spellStart"/>
-      <w:r>
-        <w:t>def</w:t>
-      </w:r>
-      <w:proofErr w:type="spellEnd"/>
-      <w:r>
-        <w:t xml:space="preserve"> )</w:t>
-      </w:r>
-    </w:p>
-    <w:p>
-      <w:pPr>
-        <w:pStyle w:val="ListParagraph"/>
-        <w:numPr>
-          <w:ilvl w:val="1"/>
-          <w:numId w:val="2"/>
-        </w:numPr>
-        <w:jc w:val="both"/>
-      </w:pPr>
-      <w:r>
-        <w:t>Possession lost?</w:t>
-      </w:r>
-    </w:p>
-    <w:p>
-      <w:pPr>
-        <w:pStyle w:val="ListParagraph"/>
-        <w:numPr>
-          <w:ilvl w:val="1"/>
-          <w:numId w:val="2"/>
-        </w:numPr>
-        <w:jc w:val="both"/>
-      </w:pPr>
-      <w:r>
-        <w:t>Position</w:t>
-      </w:r>
-    </w:p>
-    <w:p>
-      <w:pPr>
-        <w:pStyle w:val="ListParagraph"/>
-        <w:numPr>
-          <w:ilvl w:val="1"/>
-          <w:numId w:val="2"/>
-        </w:numPr>
-        <w:jc w:val="both"/>
-      </w:pPr>
-      <w:r>
-        <w:t>Offside?</w:t>
-      </w:r>
-    </w:p>
-    <w:p>
-      <w:pPr>
-        <w:pStyle w:val="ListParagraph"/>
-        <w:numPr>
-          <w:ilvl w:val="1"/>
-          <w:numId w:val="2"/>
-        </w:numPr>
-        <w:jc w:val="both"/>
-      </w:pPr>
-      <w:r>
-        <w:t>Last 3 games</w:t>
-      </w:r>
-    </w:p>
-    <w:p>
-      <w:pPr>
-        <w:pStyle w:val="ListParagraph"/>
-        <w:numPr>
-          <w:ilvl w:val="1"/>
-          <w:numId w:val="2"/>
-        </w:numPr>
-        <w:jc w:val="both"/>
-      </w:pPr>
-      <w:r>
-        <w:t>Last 7 games</w:t>
-      </w:r>
-    </w:p>
-    <w:p>
-      <w:pPr>
-        <w:pStyle w:val="ListParagraph"/>
-        <w:numPr>
-          <w:ilvl w:val="1"/>
-          <w:numId w:val="2"/>
-        </w:numPr>
-        <w:jc w:val="both"/>
-      </w:pPr>
-      <w:r>
-        <w:t>Age?</w:t>
-      </w:r>
-    </w:p>
-    <w:p>
-      <w:pPr>
-        <w:pStyle w:val="ListParagraph"/>
-        <w:numPr>
-          <w:ilvl w:val="1"/>
-          <w:numId w:val="2"/>
-        </w:numPr>
-        <w:jc w:val="both"/>
-      </w:pPr>
-      <w:r>
-        <w:t>Season</w:t>
-      </w:r>
-    </w:p>
-    <w:p>
-      <w:pPr>
-        <w:pStyle w:val="ListParagraph"/>
-        <w:numPr>
-          <w:ilvl w:val="1"/>
-          <w:numId w:val="2"/>
-        </w:numPr>
-        <w:jc w:val="both"/>
-      </w:pPr>
-      <w:r>
-        <w:t>Competition</w:t>
-      </w:r>
-    </w:p>
-    <w:p>
-      <w:pPr>
-        <w:pStyle w:val="ListParagraph"/>
-        <w:numPr>
-          <w:ilvl w:val="1"/>
-          <w:numId w:val="2"/>
-        </w:numPr>
-        <w:jc w:val="both"/>
-      </w:pPr>
-      <w:r>
-        <w:t>Days since last game</w:t>
-      </w:r>
-    </w:p>
-    <w:p>
-      <w:pPr>
-        <w:jc w:val="both"/>
-      </w:pPr>
-    </w:p>
-    <w:p>
-      <w:pPr>
-        <w:pStyle w:val="ListParagraph"/>
-        <w:numPr>
-          <w:ilvl w:val="0"/>
-          <w:numId w:val="2"/>
-        </w:numPr>
-        <w:jc w:val="both"/>
-      </w:pPr>
-      <w:r>
-        <w:t>Team stats</w:t>
-      </w:r>
-      <w:r>
-        <w:t xml:space="preserve"> ( Home and Away )</w:t>
-      </w:r>
-    </w:p>
-    <w:p>
-      <w:pPr>
-        <w:pStyle w:val="ListParagraph"/>
-        <w:numPr>
-          <w:ilvl w:val="1"/>
-          <w:numId w:val="2"/>
-        </w:numPr>
-        <w:jc w:val="both"/>
-      </w:pPr>
-      <w:r>
-        <w:t>Wins</w:t>
-      </w:r>
-    </w:p>
-    <w:p>
-      <w:pPr>
-        <w:pStyle w:val="ListParagraph"/>
-        <w:numPr>
-          <w:ilvl w:val="1"/>
-          <w:numId w:val="2"/>
-        </w:numPr>
-        <w:jc w:val="both"/>
-      </w:pPr>
-      <w:r>
-        <w:t>Losses</w:t>
-      </w:r>
-    </w:p>
-    <w:p>
-      <w:pPr>
-        <w:pStyle w:val="ListParagraph"/>
-        <w:numPr>
-          <w:ilvl w:val="1"/>
-          <w:numId w:val="2"/>
-        </w:numPr>
-        <w:jc w:val="both"/>
-      </w:pPr>
-      <w:r>
-        <w:t>Draws</w:t>
-      </w:r>
-    </w:p>
-    <w:p>
-      <w:pPr>
-        <w:pStyle w:val="ListParagraph"/>
-        <w:numPr>
-          <w:ilvl w:val="1"/>
-          <w:numId w:val="2"/>
-        </w:numPr>
-        <w:jc w:val="both"/>
-      </w:pPr>
-      <w:r>
-        <w:t>Shots conceded</w:t>
-      </w:r>
-    </w:p>
-    <w:p>
-      <w:pPr>
-        <w:pStyle w:val="ListParagraph"/>
-        <w:numPr>
-          <w:ilvl w:val="1"/>
-          <w:numId w:val="2"/>
-        </w:numPr>
-        <w:jc w:val="both"/>
-      </w:pPr>
-      <w:r>
-        <w:t>Total Shots</w:t>
-      </w:r>
-    </w:p>
-    <w:p>
-      <w:pPr>
-        <w:pStyle w:val="ListParagraph"/>
-        <w:numPr>
-          <w:ilvl w:val="1"/>
-          <w:numId w:val="2"/>
-        </w:numPr>
-        <w:jc w:val="both"/>
-      </w:pPr>
-      <w:r>
-        <w:t>Shots on target</w:t>
-      </w:r>
-    </w:p>
-    <w:p>
-      <w:pPr>
-        <w:pStyle w:val="ListParagraph"/>
-        <w:numPr>
-          <w:ilvl w:val="1"/>
-          <w:numId w:val="2"/>
-        </w:numPr>
-        <w:jc w:val="both"/>
-      </w:pPr>
-      <w:r>
-        <w:t>Offside</w:t>
-      </w:r>
-    </w:p>
-    <w:p>
-      <w:pPr>
-        <w:pStyle w:val="ListParagraph"/>
-        <w:numPr>
-          <w:ilvl w:val="1"/>
-          <w:numId w:val="2"/>
-        </w:numPr>
-        <w:jc w:val="both"/>
-      </w:pPr>
-      <w:r>
-        <w:t>Yellow Cards</w:t>
-      </w:r>
-    </w:p>
-    <w:p>
-      <w:pPr>
-        <w:pStyle w:val="ListParagraph"/>
-        <w:numPr>
-          <w:ilvl w:val="1"/>
-          <w:numId w:val="2"/>
-        </w:numPr>
-        <w:jc w:val="both"/>
-      </w:pPr>
-      <w:r>
-        <w:t>Red Cards</w:t>
-      </w:r>
-    </w:p>
-    <w:p>
-      <w:pPr>
-        <w:pStyle w:val="ListParagraph"/>
-        <w:numPr>
-          <w:ilvl w:val="1"/>
-          <w:numId w:val="2"/>
-        </w:numPr>
-        <w:jc w:val="both"/>
-      </w:pPr>
-      <w:r>
-        <w:t>Opponents</w:t>
-      </w:r>
-    </w:p>
-    <w:p>
-      <w:pPr>
-        <w:pStyle w:val="ListParagraph"/>
-        <w:numPr>
-          <w:ilvl w:val="1"/>
-          <w:numId w:val="2"/>
-        </w:numPr>
-        <w:jc w:val="both"/>
-      </w:pPr>
-      <w:proofErr w:type="spellStart"/>
-      <w:r>
-        <w:t>Matchday</w:t>
-      </w:r>
-      <w:proofErr w:type="spellEnd"/>
-    </w:p>
-    <w:p>
-      <w:pPr>
-        <w:pStyle w:val="ListParagraph"/>
-        <w:numPr>
-          <w:ilvl w:val="1"/>
-          <w:numId w:val="2"/>
-        </w:numPr>
-        <w:jc w:val="both"/>
-      </w:pPr>
-      <w:r>
-        <w:t>First half goals</w:t>
-      </w:r>
-    </w:p>
-    <w:p>
-      <w:pPr>
-        <w:pStyle w:val="ListParagraph"/>
-        <w:numPr>
-          <w:ilvl w:val="1"/>
-          <w:numId w:val="2"/>
-        </w:numPr>
-        <w:jc w:val="both"/>
-      </w:pPr>
-      <w:r>
-        <w:t>Second half goals</w:t>
-      </w:r>
-    </w:p>
-    <w:p>
-      <w:pPr>
-        <w:pStyle w:val="ListParagraph"/>
-        <w:numPr>
-          <w:ilvl w:val="1"/>
-          <w:numId w:val="2"/>
-        </w:numPr>
-        <w:jc w:val="both"/>
-      </w:pPr>
-      <w:r>
-        <w:t>Leading at half time win</w:t>
-      </w:r>
-    </w:p>
-    <w:p>
-      <w:pPr>
-        <w:pStyle w:val="ListParagraph"/>
-        <w:numPr>
-          <w:ilvl w:val="1"/>
-          <w:numId w:val="2"/>
-        </w:numPr>
-        <w:jc w:val="both"/>
-      </w:pPr>
-      <w:r>
-        <w:t>Leading at half time loss</w:t>
-      </w:r>
-    </w:p>
-    <w:p>
-      <w:pPr>
-        <w:pStyle w:val="ListParagraph"/>
-        <w:numPr>
-          <w:ilvl w:val="1"/>
-          <w:numId w:val="2"/>
-        </w:numPr>
-        <w:jc w:val="both"/>
-      </w:pPr>
-      <w:r>
-        <w:t>Lagging at half time win</w:t>
-      </w:r>
-    </w:p>
-    <w:p>
-      <w:pPr>
-        <w:pStyle w:val="ListParagraph"/>
-        <w:numPr>
-          <w:ilvl w:val="1"/>
-          <w:numId w:val="2"/>
-        </w:numPr>
-        <w:jc w:val="both"/>
-      </w:pPr>
-      <w:r>
-        <w:t>Lagging at half time loss</w:t>
-      </w:r>
-    </w:p>
-    <w:p>
-      <w:pPr>
-        <w:pStyle w:val="ListParagraph"/>
-        <w:numPr>
-          <w:ilvl w:val="1"/>
-          <w:numId w:val="2"/>
-        </w:numPr>
-        <w:jc w:val="both"/>
-      </w:pPr>
-      <w:r>
-        <w:t>Competition</w:t>
-      </w:r>
-    </w:p>
-    <w:p>
-      <w:pPr>
-        <w:pStyle w:val="ListParagraph"/>
-        <w:numPr>
-          <w:ilvl w:val="1"/>
-          <w:numId w:val="2"/>
-        </w:numPr>
-        <w:jc w:val="both"/>
-      </w:pPr>
-      <w:r>
-        <w:t>Season</w:t>
-      </w:r>
-    </w:p>
-    <w:p>
-      <w:pPr>
-        <w:pStyle w:val="ListParagraph"/>
-        <w:numPr>
-          <w:ilvl w:val="1"/>
-          <w:numId w:val="2"/>
-        </w:numPr>
-        <w:jc w:val="both"/>
-      </w:pPr>
-      <w:r>
-        <w:t>Possession</w:t>
-      </w:r>
-    </w:p>
-    <w:p>
-      <w:pPr>
-        <w:pStyle w:val="ListParagraph"/>
-        <w:numPr>
-          <w:ilvl w:val="1"/>
-          <w:numId w:val="2"/>
-        </w:numPr>
-        <w:jc w:val="both"/>
-      </w:pPr>
-      <w:r>
-        <w:t>Formation</w:t>
-      </w:r>
-    </w:p>
-    <w:p>
-      <w:pPr>
-        <w:ind w:left="1080"/>
-        <w:jc w:val="both"/>
-      </w:pPr>
-    </w:p>
-    <w:p>
-      <w:r>
-        <w:t>Database / table ideas:</w:t>
-      </w:r>
-    </w:p>
-    <w:p>
-      <w:r>
-        <w:t>Team table</w:t>
-      </w:r>
-    </w:p>
-    <w:p>
-      <w:r>
-        <w:t>Forwards table</w:t>
-      </w:r>
-    </w:p>
+    <w:p/>
+    <w:p/>
     <w:p>
       <w:r>
         <w:t>Midfielder table</w:t>
@@ -889,6 +1025,11 @@
     </w:p>
     <w:p>
       <w:r>
+        <w:t>Fixtures and results table</w:t>
+      </w:r>
+    </w:p>
+    <w:p>
+      <w:r>
         <w:t xml:space="preserve">Separate table for real time prediction, fetch player data from </w:t>
       </w:r>
     </w:p>
@@ -924,6 +1065,7 @@
     </w:p>
     <w:p>
       <w:r>
+        <w:lastRenderedPageBreak/>
         <w:t>Read real time subs, score line, time left</w:t>
       </w:r>
       <w:r>

</xml_diff>